<commit_message>
nemám rád tento predmet
</commit_message>
<xml_diff>
--- a/Milestone1.docx
+++ b/Milestone1.docx
@@ -67,10 +67,8 @@
     <w:p>
       <w:pPr>
         <w:rPr>
-          <w:b/>
-          <w:bCs/>
-          <w:sz w:val="40"/>
-          <w:szCs w:val="40"/>
+          <w:sz w:val="32"/>
+          <w:szCs w:val="32"/>
           <w:lang w:val="sk-SK"/>
         </w:rPr>
       </w:pPr>
@@ -87,129 +85,22 @@
     </w:p>
     <w:p>
       <w:pPr>
-        <w:pStyle w:val="ListParagraph"/>
-        <w:numPr>
-          <w:ilvl w:val="0"/>
-          <w:numId w:val="1"/>
-        </w:numPr>
+        <w:rPr>
+          <w:b/>
+          <w:bCs/>
+          <w:sz w:val="40"/>
+          <w:szCs w:val="40"/>
+          <w:lang w:val="sk-SK"/>
+        </w:rPr>
+      </w:pPr>
+      <w:r>
         <w:rPr>
           <w:sz w:val="32"/>
           <w:szCs w:val="32"/>
           <w:lang w:val="sk-SK"/>
         </w:rPr>
-      </w:pPr>
-      <w:r>
-        <w:rPr>
-          <w:sz w:val="32"/>
-          <w:szCs w:val="32"/>
-          <w:lang w:val="sk-SK"/>
-        </w:rPr>
-        <w:t xml:space="preserve">Na trhu existujú iba </w:t>
+        <w:t>Na trhu existuje množstvo podobných aplikácií, tej našej. Sú to najmä aplikácie, ktoré umožňujú design izby, poschodia alebo dokonca aj domu. Ďalej sú tu aplikácie, ktoré umožňujú detailný návrh stavby, vhodné najmä pre firmy zaoberajúce sa výstavbou domov.</w:t>
       </w:r>
-      <w:proofErr w:type="spellStart"/>
-      <w:r>
-        <w:rPr>
-          <w:sz w:val="32"/>
-          <w:szCs w:val="32"/>
-          <w:lang w:val="sk-SK"/>
-        </w:rPr>
-        <w:t>desingery</w:t>
-      </w:r>
-      <w:proofErr w:type="spellEnd"/>
-      <w:r>
-        <w:rPr>
-          <w:sz w:val="32"/>
-          <w:szCs w:val="32"/>
-          <w:lang w:val="sk-SK"/>
-        </w:rPr>
-        <w:t xml:space="preserve">, alebo </w:t>
-      </w:r>
-      <w:proofErr w:type="spellStart"/>
-      <w:r>
-        <w:rPr>
-          <w:sz w:val="32"/>
-          <w:szCs w:val="32"/>
-          <w:lang w:val="sk-SK"/>
-        </w:rPr>
-        <w:t>floor</w:t>
-      </w:r>
-      <w:proofErr w:type="spellEnd"/>
-      <w:r>
-        <w:rPr>
-          <w:sz w:val="32"/>
-          <w:szCs w:val="32"/>
-          <w:lang w:val="sk-SK"/>
-        </w:rPr>
-        <w:t xml:space="preserve"> </w:t>
-      </w:r>
-      <w:proofErr w:type="spellStart"/>
-      <w:r>
-        <w:rPr>
-          <w:sz w:val="32"/>
-          <w:szCs w:val="32"/>
-          <w:lang w:val="sk-SK"/>
-        </w:rPr>
-        <w:t>plannery</w:t>
-      </w:r>
-      <w:proofErr w:type="spellEnd"/>
-      <w:r>
-        <w:rPr>
-          <w:sz w:val="32"/>
-          <w:szCs w:val="32"/>
-          <w:lang w:val="sk-SK"/>
-        </w:rPr>
-        <w:t xml:space="preserve">, nie </w:t>
-      </w:r>
-      <w:proofErr w:type="spellStart"/>
-      <w:r>
-        <w:rPr>
-          <w:sz w:val="32"/>
-          <w:szCs w:val="32"/>
-          <w:lang w:val="sk-SK"/>
-        </w:rPr>
-        <w:t>house</w:t>
-      </w:r>
-      <w:proofErr w:type="spellEnd"/>
-      <w:r>
-        <w:rPr>
-          <w:sz w:val="32"/>
-          <w:szCs w:val="32"/>
-          <w:lang w:val="sk-SK"/>
-        </w:rPr>
-        <w:t xml:space="preserve"> </w:t>
-      </w:r>
-      <w:proofErr w:type="spellStart"/>
-      <w:r>
-        <w:rPr>
-          <w:sz w:val="32"/>
-          <w:szCs w:val="32"/>
-          <w:lang w:val="sk-SK"/>
-        </w:rPr>
-        <w:t>plannery</w:t>
-      </w:r>
-      <w:proofErr w:type="spellEnd"/>
-      <w:r>
-        <w:rPr>
-          <w:sz w:val="32"/>
-          <w:szCs w:val="32"/>
-          <w:lang w:val="sk-SK"/>
-        </w:rPr>
-        <w:t xml:space="preserve"> ako robíme my</w:t>
-      </w:r>
-    </w:p>
-    <w:p>
-      <w:pPr>
-        <w:pStyle w:val="ListParagraph"/>
-        <w:numPr>
-          <w:ilvl w:val="0"/>
-          <w:numId w:val="1"/>
-        </w:numPr>
-        <w:rPr>
-          <w:sz w:val="32"/>
-          <w:szCs w:val="32"/>
-          <w:lang w:val="sk-SK"/>
-        </w:rPr>
-      </w:pPr>
     </w:p>
     <w:p>
       <w:pPr>
@@ -391,7 +282,6 @@
           <w:lang w:val="sk-SK"/>
         </w:rPr>
       </w:pPr>
-      <w:proofErr w:type="spellStart"/>
       <w:r>
         <w:rPr>
           <w:b/>
@@ -400,18 +290,7 @@
           <w:szCs w:val="40"/>
           <w:lang w:val="sk-SK"/>
         </w:rPr>
-        <w:t>Class</w:t>
-      </w:r>
-      <w:proofErr w:type="spellEnd"/>
-      <w:r>
-        <w:rPr>
-          <w:b/>
-          <w:bCs/>
-          <w:sz w:val="40"/>
-          <w:szCs w:val="40"/>
-          <w:lang w:val="sk-SK"/>
-        </w:rPr>
-        <w:t xml:space="preserve"> Diagram</w:t>
+        <w:t>Class Diagram</w:t>
       </w:r>
     </w:p>
     <w:p>

</xml_diff>